<commit_message>
Updated Legends with additional facts
</commit_message>
<xml_diff>
--- a/Documentation/Story/Gameplay/Legends System.docx
+++ b/Documentation/Story/Gameplay/Legends System.docx
@@ -82,7 +82,19 @@
         <w:rPr>
           <w:lang w:val="en-US"/>
         </w:rPr>
-        <w:t xml:space="preserve"> The terms the legend can lay out can range from sacrificing live humans or using the special abilities to help others, depending on the legend specifying the terms. Each human is given a choice, whether or not to accept the terms laid out.</w:t>
+        <w:t xml:space="preserve"> The terms the legend can lay out can range from sacrificing live humans or using the special abilities to help others, depending on the legend specifying the terms. </w:t>
+      </w:r>
+      <w:r>
+        <w:rPr>
+          <w:lang w:val="en-US"/>
+        </w:rPr>
+        <w:t xml:space="preserve">Terms can also include menial tasks, like picking up trash, if such a legend desires it (i.e. Gods of nature for instance). </w:t>
+      </w:r>
+      <w:r>
+        <w:rPr>
+          <w:lang w:val="en-US"/>
+        </w:rPr>
+        <w:t>Each human is given a choice, whether or not to accept the terms laid out.</w:t>
       </w:r>
       <w:r>
         <w:rPr>
@@ -113,13 +125,80 @@
         <w:rPr>
           <w:lang w:val="en-US"/>
         </w:rPr>
-        <w:t xml:space="preserve"> In other words, they gain both powers and weaknesses based on that legend's background.</w:t>
-      </w:r>
-      <w:r>
-        <w:rPr>
-          <w:lang w:val="en-US"/>
-        </w:rPr>
-        <w:t xml:space="preserve"> However, overuse of</w:t>
+        <w:t xml:space="preserve"> In ot</w:t>
+      </w:r>
+      <w:r>
+        <w:rPr>
+          <w:lang w:val="en-US"/>
+        </w:rPr>
+        <w:t>her words, they gain both special abilities</w:t>
+      </w:r>
+      <w:r>
+        <w:rPr>
+          <w:lang w:val="en-US"/>
+        </w:rPr>
+        <w:t xml:space="preserve"> and weaknesses b</w:t>
+      </w:r>
+      <w:r>
+        <w:rPr>
+          <w:lang w:val="en-US"/>
+        </w:rPr>
+        <w:t>ased on that legend contracting them</w:t>
+      </w:r>
+      <w:r>
+        <w:rPr>
+          <w:lang w:val="en-US"/>
+        </w:rPr>
+        <w:t>.</w:t>
+      </w:r>
+      <w:r>
+        <w:rPr>
+          <w:lang w:val="en-US"/>
+        </w:rPr>
+        <w:t xml:space="preserve"> </w:t>
+      </w:r>
+      <w:r>
+        <w:rPr>
+          <w:lang w:val="en-US"/>
+        </w:rPr>
+        <w:t>Special abilities can range from materializing special weapons, physical enhancements, magical abilities, or any form of supernatural power related to the legend. The weaknesses gained are also based from the contracted legend and could range from simple exposure to rain or being damaged by Holy Light magic, both of which can be fatal if it was originally a weakness</w:t>
+      </w:r>
+      <w:r>
+        <w:rPr>
+          <w:lang w:val="en-US"/>
+        </w:rPr>
+        <w:t>/cause of death</w:t>
+      </w:r>
+      <w:r>
+        <w:rPr>
+          <w:lang w:val="en-US"/>
+        </w:rPr>
+        <w:t xml:space="preserve"> from the original legend. This will signify the importance of keeping their contracted legend a secret, lest their weakness will be exposed.</w:t>
+      </w:r>
+    </w:p>
+    <w:p>
+      <w:pPr>
+        <w:rPr>
+          <w:lang w:val="en-US"/>
+        </w:rPr>
+      </w:pPr>
+      <w:r>
+        <w:rPr>
+          <w:lang w:val="en-US"/>
+        </w:rPr>
+        <w:t xml:space="preserve">However, </w:t>
+      </w:r>
+      <w:r>
+        <w:rPr>
+          <w:lang w:val="en-US"/>
+        </w:rPr>
+        <w:t xml:space="preserve">regardless of the legend, </w:t>
+      </w:r>
+      <w:r>
+        <w:rPr>
+          <w:lang w:val="en-US"/>
+        </w:rPr>
+        <w:t>overuse of</w:t>
       </w:r>
       <w:r>
         <w:rPr>
@@ -719,7 +798,7 @@
   <a:extraClrSchemeLst/>
   <a:extLst>
     <a:ext uri="{05A4C25C-085E-4340-85A3-A5531E510DB2}">
-      <thm15:themeFamily xmlns:thm15="http://schemas.microsoft.com/office/thememl/2012/main" xmlns="" name="Office Theme" id="{62F939B6-93AF-4DB8-9C6B-D6C7DFDC589F}" vid="{4A3C46E8-61CC-4603-A589-7422A47A8E4A}"/>
+      <thm15:themeFamily xmlns="" xmlns:thm15="http://schemas.microsoft.com/office/thememl/2012/main" name="Office Theme" id="{62F939B6-93AF-4DB8-9C6B-D6C7DFDC589F}" vid="{4A3C46E8-61CC-4603-A589-7422A47A8E4A}"/>
     </a:ext>
   </a:extLst>
 </a:theme>

</xml_diff>